<commit_message>
Updated instructions and information for the game.
</commit_message>
<xml_diff>
--- a/PhysicalCardGame/accessDeniedLongInstructions.docx
+++ b/PhysicalCardGame/accessDeniedLongInstructions.docx
@@ -93,7 +93,23 @@
           <w:sz w:val="22"/>
           <w:szCs w:val="22"/>
         </w:rPr>
-        <w:t xml:space="preserve"> A fork of the resilience card game project for non-cybersecurity people. It's meant to help folks learn some basics about cybersecurity through learning attack and mitigation terms to help people be</w:t>
+        <w:t xml:space="preserve"> A fork of the resilience card game project for non-cybersecurity people. It's meant to help folks learn some basics about cybersecurity through learning attack and mitigation terms </w:t>
+      </w:r>
+      <w:r>
+        <w:rPr>
+          <w:rFonts w:ascii="Arial" w:hAnsi="Arial" w:cs="Arial"/>
+          <w:sz w:val="22"/>
+          <w:szCs w:val="22"/>
+        </w:rPr>
+        <w:t xml:space="preserve">from the MITRE ATT&amp;CK and MITRE ICS Matrices </w:t>
+      </w:r>
+      <w:r>
+        <w:rPr>
+          <w:rFonts w:ascii="Arial" w:hAnsi="Arial" w:cs="Arial"/>
+          <w:sz w:val="22"/>
+          <w:szCs w:val="22"/>
+        </w:rPr>
+        <w:t>to help people be</w:t>
       </w:r>
       <w:r>
         <w:rPr>
@@ -193,23 +209,37 @@
         </w:rPr>
         <w:t xml:space="preserve">. Whenever your people notice a potential vulnerability in your neighbor’s facilities, you tell them about it. Sometimes you talk about </w:t>
       </w:r>
-      <w:proofErr w:type="gramStart"/>
-      <w:r>
-        <w:rPr>
-          <w:rFonts w:ascii="Arial" w:hAnsi="Arial" w:cs="Arial"/>
-          <w:sz w:val="22"/>
-          <w:szCs w:val="22"/>
-        </w:rPr>
-        <w:t>the vulnerability</w:t>
-      </w:r>
-      <w:proofErr w:type="gramEnd"/>
-      <w:r>
-        <w:rPr>
-          <w:rFonts w:ascii="Arial" w:hAnsi="Arial" w:cs="Arial"/>
-          <w:sz w:val="22"/>
-          <w:szCs w:val="22"/>
-        </w:rPr>
-        <w:t xml:space="preserve"> because it’s interesting. Sometimes you point at them in amusement because they’ve gained a common vulnerability that people should have foreseen.</w:t>
+      <w:r>
+        <w:rPr>
+          <w:rFonts w:ascii="Arial" w:hAnsi="Arial" w:cs="Arial"/>
+          <w:sz w:val="22"/>
+          <w:szCs w:val="22"/>
+        </w:rPr>
+        <w:t>the vulnerabilities</w:t>
+      </w:r>
+      <w:r>
+        <w:rPr>
+          <w:rFonts w:ascii="Arial" w:hAnsi="Arial" w:cs="Arial"/>
+          <w:sz w:val="22"/>
+          <w:szCs w:val="22"/>
+        </w:rPr>
+        <w:t xml:space="preserve"> because </w:t>
+      </w:r>
+      <w:r>
+        <w:rPr>
+          <w:rFonts w:ascii="Arial" w:hAnsi="Arial" w:cs="Arial"/>
+          <w:sz w:val="22"/>
+          <w:szCs w:val="22"/>
+        </w:rPr>
+        <w:t>they’re</w:t>
+      </w:r>
+      <w:r>
+        <w:rPr>
+          <w:rFonts w:ascii="Arial" w:hAnsi="Arial" w:cs="Arial"/>
+          <w:sz w:val="22"/>
+          <w:szCs w:val="22"/>
+        </w:rPr>
+        <w:t xml:space="preserve"> interesting. Sometimes you point at them in amusement because they’ve gained a common vulnerability that people should have foreseen.</w:t>
       </w:r>
     </w:p>
     <w:p>
@@ -279,49 +309,15 @@
           <w:sz w:val="22"/>
           <w:szCs w:val="22"/>
         </w:rPr>
-        <w:t xml:space="preserve">or you don’t believe your neighbors </w:t>
-      </w:r>
-      <w:r>
-        <w:rPr>
-          <w:rFonts w:ascii="Arial" w:hAnsi="Arial" w:cs="Arial"/>
-          <w:sz w:val="22"/>
-          <w:szCs w:val="22"/>
-        </w:rPr>
-        <w:t>(there are never enough resources to fix everything</w:t>
-      </w:r>
-      <w:r>
-        <w:rPr>
-          <w:rFonts w:ascii="Arial" w:hAnsi="Arial" w:cs="Arial"/>
-          <w:sz w:val="22"/>
-          <w:szCs w:val="22"/>
-        </w:rPr>
-        <w:t xml:space="preserve"> at once</w:t>
-      </w:r>
-      <w:r>
-        <w:rPr>
-          <w:rFonts w:ascii="Arial" w:hAnsi="Arial" w:cs="Arial"/>
-          <w:sz w:val="22"/>
-          <w:szCs w:val="22"/>
-        </w:rPr>
-        <w:t xml:space="preserve">!) and you’re attacked. The end goal is to mitigate as many found </w:t>
-      </w:r>
-      <w:proofErr w:type="gramStart"/>
-      <w:r>
-        <w:rPr>
-          <w:rFonts w:ascii="Arial" w:hAnsi="Arial" w:cs="Arial"/>
-          <w:sz w:val="22"/>
-          <w:szCs w:val="22"/>
-        </w:rPr>
-        <w:t>vulnerabilities for your facilities</w:t>
-      </w:r>
-      <w:proofErr w:type="gramEnd"/>
-      <w:r>
-        <w:rPr>
-          <w:rFonts w:ascii="Arial" w:hAnsi="Arial" w:cs="Arial"/>
-          <w:sz w:val="22"/>
-          <w:szCs w:val="22"/>
-        </w:rPr>
-        <w:t xml:space="preserve"> as possible with limited resources/people</w:t>
+        <w:t>or you don’t believe your neighbors</w:t>
+      </w:r>
+      <w:r>
+        <w:rPr>
+          <w:rFonts w:ascii="Arial" w:hAnsi="Arial" w:cs="Arial"/>
+          <w:sz w:val="22"/>
+          <w:szCs w:val="22"/>
+        </w:rPr>
+        <w:t xml:space="preserve"> and you’re attacked. The end goal is to mitigate as many found vulnerabilities for your facilities as possible with limited resources/people</w:t>
       </w:r>
       <w:r>
         <w:rPr>
@@ -542,25 +538,7 @@
           <w:sz w:val="22"/>
           <w:szCs w:val="22"/>
         </w:rPr>
-        <w:t xml:space="preserve">2000 </w:t>
-      </w:r>
-      <w:proofErr w:type="spellStart"/>
-      <w:r>
-        <w:rPr>
-          <w:rFonts w:ascii="Arial" w:hAnsi="Arial" w:cs="Arial"/>
-          <w:sz w:val="22"/>
-          <w:szCs w:val="22"/>
-        </w:rPr>
-        <w:t>Maroochy</w:t>
-      </w:r>
-      <w:proofErr w:type="spellEnd"/>
-      <w:r>
-        <w:rPr>
-          <w:rFonts w:ascii="Arial" w:hAnsi="Arial" w:cs="Arial"/>
-          <w:sz w:val="22"/>
-          <w:szCs w:val="22"/>
-        </w:rPr>
-        <w:t xml:space="preserve"> Water Services, Australia (water treatment)</w:t>
+        <w:t>2000 Maroochy Water Services, Australia (water treatment)</w:t>
       </w:r>
     </w:p>
     <w:p>
@@ -622,6 +600,60 @@
           <w:sz w:val="28"/>
           <w:szCs w:val="28"/>
         </w:rPr>
+        <w:t>Acknowledgements</w:t>
+      </w:r>
+    </w:p>
+    <w:p>
+      <w:pPr>
+        <w:pStyle w:val="NormalWeb"/>
+        <w:spacing w:after="240"/>
+        <w:rPr>
+          <w:rFonts w:ascii="Arial" w:hAnsi="Arial" w:cs="Arial"/>
+          <w:sz w:val="22"/>
+          <w:szCs w:val="22"/>
+        </w:rPr>
+      </w:pPr>
+      <w:r>
+        <w:rPr>
+          <w:rFonts w:ascii="Arial" w:hAnsi="Arial" w:cs="Arial"/>
+          <w:sz w:val="22"/>
+          <w:szCs w:val="22"/>
+        </w:rPr>
+        <w:t>This data was produced by Rochester Institute of Technology under United States Military Academy (USMA) Award Number W911NF-23-2-0036. USMA, as the Federal awarding agency, reserves a royalty-free, nonexclusive and irrevocable right to reproduce, publish, or otherwise use this data for Federal purposes, and to authorize others to do so in accordance with 2 CFR 200.315(b).</w:t>
+      </w:r>
+    </w:p>
+    <w:p>
+      <w:pPr>
+        <w:pStyle w:val="NormalWeb"/>
+        <w:spacing w:after="240"/>
+        <w:rPr>
+          <w:rFonts w:ascii="Arial" w:hAnsi="Arial" w:cs="Arial"/>
+          <w:sz w:val="22"/>
+          <w:szCs w:val="22"/>
+        </w:rPr>
+      </w:pPr>
+    </w:p>
+    <w:p>
+      <w:pPr>
+        <w:pStyle w:val="NormalWeb"/>
+        <w:spacing w:after="240"/>
+        <w:rPr>
+          <w:rFonts w:ascii="Arial" w:hAnsi="Arial" w:cs="Arial"/>
+          <w:b/>
+          <w:bCs/>
+          <w:sz w:val="28"/>
+          <w:szCs w:val="28"/>
+        </w:rPr>
+      </w:pPr>
+      <w:r>
+        <w:rPr>
+          <w:rFonts w:ascii="Arial" w:hAnsi="Arial" w:cs="Arial"/>
+          <w:b/>
+          <w:bCs/>
+          <w:sz w:val="28"/>
+          <w:szCs w:val="28"/>
+        </w:rPr>
+        <w:lastRenderedPageBreak/>
         <w:t>Game Description</w:t>
       </w:r>
     </w:p>
@@ -668,6 +700,29 @@
           <w:sz w:val="22"/>
           <w:szCs w:val="22"/>
         </w:rPr>
+        <w:t>Separate the water and power decks that come inside the same card case.</w:t>
+      </w:r>
+    </w:p>
+    <w:p>
+      <w:pPr>
+        <w:pStyle w:val="NormalWeb"/>
+        <w:numPr>
+          <w:ilvl w:val="0"/>
+          <w:numId w:val="7"/>
+        </w:numPr>
+        <w:spacing w:after="240"/>
+        <w:rPr>
+          <w:rFonts w:ascii="Arial" w:hAnsi="Arial" w:cs="Arial"/>
+          <w:sz w:val="22"/>
+          <w:szCs w:val="22"/>
+        </w:rPr>
+      </w:pPr>
+      <w:r>
+        <w:rPr>
+          <w:rFonts w:ascii="Arial" w:hAnsi="Arial" w:cs="Arial"/>
+          <w:sz w:val="22"/>
+          <w:szCs w:val="22"/>
+        </w:rPr>
         <w:t>Deck shuffling:</w:t>
       </w:r>
     </w:p>
@@ -760,7 +815,6 @@
           <w:sz w:val="22"/>
           <w:szCs w:val="22"/>
         </w:rPr>
-        <w:lastRenderedPageBreak/>
         <w:t>Each player has a discard pile for cards from their own deck. The discard pile starts out empty.</w:t>
       </w:r>
     </w:p>
@@ -1257,7 +1311,11 @@
           <w:szCs w:val="22"/>
         </w:rPr>
       </w:pPr>
-      <w:r>
+    </w:p>
+    <w:p>
+      <w:pPr>
+        <w:pStyle w:val="NormalWeb"/>
+        <w:spacing w:after="240"/>
         <w:rPr>
           <w:rFonts w:ascii="Arial" w:hAnsi="Arial" w:cs="Arial"/>
           <w:b/>
@@ -1265,6 +1323,42 @@
           <w:sz w:val="22"/>
           <w:szCs w:val="22"/>
         </w:rPr>
+      </w:pPr>
+    </w:p>
+    <w:p>
+      <w:pPr>
+        <w:pStyle w:val="NormalWeb"/>
+        <w:spacing w:after="240"/>
+        <w:rPr>
+          <w:rFonts w:ascii="Arial" w:hAnsi="Arial" w:cs="Arial"/>
+          <w:b/>
+          <w:bCs/>
+          <w:sz w:val="22"/>
+          <w:szCs w:val="22"/>
+        </w:rPr>
+      </w:pPr>
+    </w:p>
+    <w:p>
+      <w:pPr>
+        <w:pStyle w:val="NormalWeb"/>
+        <w:spacing w:after="240"/>
+        <w:rPr>
+          <w:rFonts w:ascii="Arial" w:hAnsi="Arial" w:cs="Arial"/>
+          <w:b/>
+          <w:bCs/>
+          <w:sz w:val="22"/>
+          <w:szCs w:val="22"/>
+        </w:rPr>
+      </w:pPr>
+      <w:r>
+        <w:rPr>
+          <w:rFonts w:ascii="Arial" w:hAnsi="Arial" w:cs="Arial"/>
+          <w:b/>
+          <w:bCs/>
+          <w:sz w:val="22"/>
+          <w:szCs w:val="22"/>
+        </w:rPr>
+        <w:lastRenderedPageBreak/>
         <w:t>Vulnerability phase:</w:t>
       </w:r>
     </w:p>
@@ -1286,7 +1380,6 @@
           <w:szCs w:val="22"/>
           <w14:ligatures w14:val="standardContextual"/>
         </w:rPr>
-        <w:lastRenderedPageBreak/>
         <w:drawing>
           <wp:anchor distT="0" distB="0" distL="114300" distR="114300" simplePos="0" relativeHeight="251663360" behindDoc="0" locked="0" layoutInCell="1" allowOverlap="1" wp14:anchorId="4141D234" wp14:editId="71FA971E">
             <wp:simplePos x="0" y="0"/>
@@ -1366,43 +1459,7 @@
           <w:sz w:val="22"/>
           <w:szCs w:val="22"/>
         </w:rPr>
-        <w:t xml:space="preserve">Any </w:t>
-      </w:r>
-      <w:proofErr w:type="gramStart"/>
-      <w:r>
-        <w:rPr>
-          <w:rFonts w:ascii="Arial" w:hAnsi="Arial" w:cs="Arial"/>
-          <w:sz w:val="22"/>
-          <w:szCs w:val="22"/>
-        </w:rPr>
-        <w:t>players</w:t>
-      </w:r>
-      <w:proofErr w:type="gramEnd"/>
-      <w:r>
-        <w:rPr>
-          <w:rFonts w:ascii="Arial" w:hAnsi="Arial" w:cs="Arial"/>
-          <w:sz w:val="22"/>
-          <w:szCs w:val="22"/>
-        </w:rPr>
-        <w:t xml:space="preserve"> without </w:t>
-      </w:r>
-      <w:proofErr w:type="gramStart"/>
-      <w:r>
-        <w:rPr>
-          <w:rFonts w:ascii="Arial" w:hAnsi="Arial" w:cs="Arial"/>
-          <w:sz w:val="22"/>
-          <w:szCs w:val="22"/>
-        </w:rPr>
-        <w:t>vulnerabilities to play</w:t>
-      </w:r>
-      <w:proofErr w:type="gramEnd"/>
-      <w:r>
-        <w:rPr>
-          <w:rFonts w:ascii="Arial" w:hAnsi="Arial" w:cs="Arial"/>
-          <w:sz w:val="22"/>
-          <w:szCs w:val="22"/>
-        </w:rPr>
-        <w:t xml:space="preserve"> must wait for all other players to play their vulnerabilities before going into the Mitigation phase.</w:t>
+        <w:t>Any players without vulnerabilities to play must wait for all other players to play their vulnerabilities before going into the Mitigation phase.</w:t>
       </w:r>
     </w:p>
     <w:p>
@@ -1987,25 +2044,7 @@
           <w:sz w:val="22"/>
           <w:szCs w:val="22"/>
         </w:rPr>
-        <w:t xml:space="preserve">connections may not be </w:t>
-      </w:r>
-      <w:proofErr w:type="gramStart"/>
-      <w:r>
-        <w:rPr>
-          <w:rFonts w:ascii="Arial" w:hAnsi="Arial" w:cs="Arial"/>
-          <w:sz w:val="22"/>
-          <w:szCs w:val="22"/>
-        </w:rPr>
-        <w:t>changed, but</w:t>
-      </w:r>
-      <w:proofErr w:type="gramEnd"/>
-      <w:r>
-        <w:rPr>
-          <w:rFonts w:ascii="Arial" w:hAnsi="Arial" w:cs="Arial"/>
-          <w:sz w:val="22"/>
-          <w:szCs w:val="22"/>
-        </w:rPr>
-        <w:t xml:space="preserve"> only added.</w:t>
+        <w:t>connections may not be changed, but only added.</w:t>
       </w:r>
     </w:p>
     <w:p>
@@ -2248,11 +2287,7 @@
           <w:szCs w:val="20"/>
         </w:rPr>
       </w:pPr>
-    </w:p>
-    <w:p>
-      <w:pPr>
-        <w:pStyle w:val="NormalWeb"/>
-        <w:spacing w:after="240"/>
+      <w:r>
         <w:rPr>
           <w:rFonts w:ascii="Arial" w:hAnsi="Arial" w:cs="Arial"/>
           <w:b/>
@@ -2260,6 +2295,19 @@
           <w:sz w:val="20"/>
           <w:szCs w:val="20"/>
         </w:rPr>
+        <w:lastRenderedPageBreak/>
+        <w:t>Learning the Game and Suggested Alternate Rules</w:t>
+      </w:r>
+    </w:p>
+    <w:p>
+      <w:pPr>
+        <w:pStyle w:val="NormalWeb"/>
+        <w:spacing w:after="240"/>
+        <w:rPr>
+          <w:rFonts w:ascii="Arial" w:hAnsi="Arial" w:cs="Arial"/>
+          <w:sz w:val="20"/>
+          <w:szCs w:val="20"/>
+        </w:rPr>
       </w:pPr>
       <w:r>
         <w:rPr>
@@ -2269,7 +2317,15 @@
           <w:sz w:val="20"/>
           <w:szCs w:val="20"/>
         </w:rPr>
-        <w:t>Learning the Game and Suggested Alternate Rules</w:t>
+        <w:t>Learning:</w:t>
+      </w:r>
+      <w:r>
+        <w:rPr>
+          <w:rFonts w:ascii="Arial" w:hAnsi="Arial" w:cs="Arial"/>
+          <w:sz w:val="20"/>
+          <w:szCs w:val="20"/>
+        </w:rPr>
+        <w:t xml:space="preserve"> Play the game as specified above without any special rules to learn the game. It helps to talk out loud while playing to incorporate the meanings of the cards and discuss cybersecurity with the other player(s).</w:t>
       </w:r>
     </w:p>
     <w:p>
@@ -2290,7 +2346,7 @@
           <w:sz w:val="20"/>
           <w:szCs w:val="20"/>
         </w:rPr>
-        <w:t>Learning:</w:t>
+        <w:t>Speed game</w:t>
       </w:r>
       <w:r>
         <w:rPr>
@@ -2298,7 +2354,7 @@
           <w:sz w:val="20"/>
           <w:szCs w:val="20"/>
         </w:rPr>
-        <w:t xml:space="preserve"> Play the game as specified above without any special rules to learn the game. It helps to talk out loud while playing to incorporate the meanings of the cards and discuss cybersecurity with the other player(s).</w:t>
+        <w:t>:</w:t>
       </w:r>
     </w:p>
     <w:p>
@@ -2312,6 +2368,88 @@
         </w:rPr>
       </w:pPr>
       <w:r>
+        <w:rPr>
+          <w:rFonts w:ascii="Arial" w:hAnsi="Arial" w:cs="Arial"/>
+          <w:sz w:val="20"/>
+          <w:szCs w:val="20"/>
+        </w:rPr>
+        <w:t>Place all facilities at the very beginning of the game and allow for their full point usage in pointing out vulnerabilities and mitigating them.</w:t>
+      </w:r>
+    </w:p>
+    <w:p>
+      <w:pPr>
+        <w:pStyle w:val="NormalWeb"/>
+        <w:spacing w:after="240"/>
+        <w:rPr>
+          <w:rFonts w:ascii="Arial" w:hAnsi="Arial" w:cs="Arial"/>
+          <w:sz w:val="20"/>
+          <w:szCs w:val="20"/>
+        </w:rPr>
+      </w:pPr>
+      <w:r>
+        <w:rPr>
+          <w:rFonts w:ascii="Arial" w:hAnsi="Arial" w:cs="Arial"/>
+          <w:sz w:val="20"/>
+          <w:szCs w:val="20"/>
+        </w:rPr>
+        <w:t>OR</w:t>
+      </w:r>
+    </w:p>
+    <w:p>
+      <w:pPr>
+        <w:pStyle w:val="NormalWeb"/>
+        <w:spacing w:after="240"/>
+        <w:rPr>
+          <w:rFonts w:ascii="Arial" w:hAnsi="Arial" w:cs="Arial"/>
+          <w:sz w:val="20"/>
+          <w:szCs w:val="20"/>
+        </w:rPr>
+      </w:pPr>
+      <w:r>
+        <w:rPr>
+          <w:rFonts w:ascii="Arial" w:hAnsi="Arial" w:cs="Arial"/>
+          <w:sz w:val="20"/>
+          <w:szCs w:val="20"/>
+        </w:rPr>
+        <w:t xml:space="preserve">Allow for a full </w:t>
+      </w:r>
+      <w:r>
+        <w:rPr>
+          <w:rFonts w:ascii="Arial" w:hAnsi="Arial" w:cs="Arial"/>
+          <w:sz w:val="20"/>
+          <w:szCs w:val="20"/>
+        </w:rPr>
+        <w:t>5</w:t>
+      </w:r>
+      <w:r>
+        <w:rPr>
+          <w:rFonts w:ascii="Arial" w:hAnsi="Arial" w:cs="Arial"/>
+          <w:sz w:val="20"/>
+          <w:szCs w:val="20"/>
+        </w:rPr>
+        <w:t xml:space="preserve"> card discard/draw at the beginning of each turn rather than the default 2 card </w:t>
+      </w:r>
+      <w:r>
+        <w:rPr>
+          <w:rFonts w:ascii="Arial" w:hAnsi="Arial" w:cs="Arial"/>
+          <w:sz w:val="20"/>
+          <w:szCs w:val="20"/>
+        </w:rPr>
+        <w:t xml:space="preserve">maximum </w:t>
+      </w:r>
+      <w:r>
+        <w:rPr>
+          <w:rFonts w:ascii="Arial" w:hAnsi="Arial" w:cs="Arial"/>
+          <w:sz w:val="20"/>
+          <w:szCs w:val="20"/>
+        </w:rPr>
+        <w:t>discard/draw allowance.</w:t>
+      </w:r>
+    </w:p>
+    <w:p>
+      <w:pPr>
+        <w:pStyle w:val="NormalWeb"/>
+        <w:spacing w:after="240"/>
         <w:rPr>
           <w:rFonts w:ascii="Arial" w:hAnsi="Arial" w:cs="Arial"/>
           <w:b/>
@@ -2319,110 +2457,8 @@
           <w:sz w:val="20"/>
           <w:szCs w:val="20"/>
         </w:rPr>
-        <w:t>Speed game</w:t>
-      </w:r>
-      <w:r>
-        <w:rPr>
-          <w:rFonts w:ascii="Arial" w:hAnsi="Arial" w:cs="Arial"/>
-          <w:sz w:val="20"/>
-          <w:szCs w:val="20"/>
-        </w:rPr>
-        <w:t>:</w:t>
-      </w:r>
-    </w:p>
-    <w:p>
-      <w:pPr>
-        <w:pStyle w:val="NormalWeb"/>
-        <w:spacing w:after="240"/>
-        <w:rPr>
-          <w:rFonts w:ascii="Arial" w:hAnsi="Arial" w:cs="Arial"/>
-          <w:sz w:val="20"/>
-          <w:szCs w:val="20"/>
-        </w:rPr>
-      </w:pPr>
-      <w:r>
-        <w:rPr>
-          <w:rFonts w:ascii="Arial" w:hAnsi="Arial" w:cs="Arial"/>
-          <w:sz w:val="20"/>
-          <w:szCs w:val="20"/>
-        </w:rPr>
-        <w:t>Place all facilities at the very beginning of the game and allow for their full point usage in pointing out vulnerabilities and mitigating them.</w:t>
-      </w:r>
-    </w:p>
-    <w:p>
-      <w:pPr>
-        <w:pStyle w:val="NormalWeb"/>
-        <w:spacing w:after="240"/>
-        <w:rPr>
-          <w:rFonts w:ascii="Arial" w:hAnsi="Arial" w:cs="Arial"/>
-          <w:sz w:val="20"/>
-          <w:szCs w:val="20"/>
-        </w:rPr>
-      </w:pPr>
-      <w:r>
-        <w:rPr>
-          <w:rFonts w:ascii="Arial" w:hAnsi="Arial" w:cs="Arial"/>
-          <w:sz w:val="20"/>
-          <w:szCs w:val="20"/>
-        </w:rPr>
-        <w:t>OR</w:t>
-      </w:r>
-    </w:p>
-    <w:p>
-      <w:pPr>
-        <w:pStyle w:val="NormalWeb"/>
-        <w:spacing w:after="240"/>
-        <w:rPr>
-          <w:rFonts w:ascii="Arial" w:hAnsi="Arial" w:cs="Arial"/>
-          <w:sz w:val="20"/>
-          <w:szCs w:val="20"/>
-        </w:rPr>
-      </w:pPr>
-      <w:r>
-        <w:rPr>
-          <w:rFonts w:ascii="Arial" w:hAnsi="Arial" w:cs="Arial"/>
-          <w:sz w:val="20"/>
-          <w:szCs w:val="20"/>
-        </w:rPr>
-        <w:t xml:space="preserve">Allow for a full </w:t>
-      </w:r>
-      <w:r>
-        <w:rPr>
-          <w:rFonts w:ascii="Arial" w:hAnsi="Arial" w:cs="Arial"/>
-          <w:sz w:val="20"/>
-          <w:szCs w:val="20"/>
-        </w:rPr>
-        <w:t>5</w:t>
-      </w:r>
-      <w:r>
-        <w:rPr>
-          <w:rFonts w:ascii="Arial" w:hAnsi="Arial" w:cs="Arial"/>
-          <w:sz w:val="20"/>
-          <w:szCs w:val="20"/>
-        </w:rPr>
-        <w:t xml:space="preserve"> card discard/draw at the beginning of each turn rather than the default 2 card </w:t>
-      </w:r>
-      <w:r>
-        <w:rPr>
-          <w:rFonts w:ascii="Arial" w:hAnsi="Arial" w:cs="Arial"/>
-          <w:sz w:val="20"/>
-          <w:szCs w:val="20"/>
-        </w:rPr>
-        <w:t xml:space="preserve">maximum </w:t>
-      </w:r>
-      <w:r>
-        <w:rPr>
-          <w:rFonts w:ascii="Arial" w:hAnsi="Arial" w:cs="Arial"/>
-          <w:sz w:val="20"/>
-          <w:szCs w:val="20"/>
-        </w:rPr>
-        <w:t>discard/draw allowance.</w:t>
-      </w:r>
-    </w:p>
-    <w:p>
-      <w:pPr>
-        <w:pStyle w:val="NormalWeb"/>
-        <w:spacing w:after="240"/>
+      </w:pPr>
+      <w:r>
         <w:rPr>
           <w:rFonts w:ascii="Arial" w:hAnsi="Arial" w:cs="Arial"/>
           <w:b/>
@@ -2430,8 +2466,82 @@
           <w:sz w:val="20"/>
           <w:szCs w:val="20"/>
         </w:rPr>
-      </w:pPr>
-      <w:r>
+        <w:t>More advanced strategic play:</w:t>
+      </w:r>
+    </w:p>
+    <w:p>
+      <w:pPr>
+        <w:pStyle w:val="NormalWeb"/>
+        <w:numPr>
+          <w:ilvl w:val="0"/>
+          <w:numId w:val="7"/>
+        </w:numPr>
+        <w:spacing w:after="240"/>
+        <w:rPr>
+          <w:rFonts w:ascii="Arial" w:hAnsi="Arial" w:cs="Arial"/>
+          <w:sz w:val="20"/>
+          <w:szCs w:val="20"/>
+        </w:rPr>
+      </w:pPr>
+      <w:r>
+        <w:rPr>
+          <w:rFonts w:ascii="Arial" w:hAnsi="Arial" w:cs="Arial"/>
+          <w:sz w:val="20"/>
+          <w:szCs w:val="20"/>
+        </w:rPr>
+        <w:t>A player can’t use a facility’s points in pointing out vulnerabilities if the facility is attached to nothing in the rest of the network. That facility will still count in points at the end of the game though and can still be attacked.</w:t>
+      </w:r>
+    </w:p>
+    <w:p>
+      <w:pPr>
+        <w:pStyle w:val="NormalWeb"/>
+        <w:numPr>
+          <w:ilvl w:val="0"/>
+          <w:numId w:val="7"/>
+        </w:numPr>
+        <w:spacing w:after="240"/>
+        <w:rPr>
+          <w:rFonts w:ascii="Arial" w:hAnsi="Arial" w:cs="Arial"/>
+          <w:sz w:val="20"/>
+          <w:szCs w:val="20"/>
+        </w:rPr>
+      </w:pPr>
+      <w:r>
+        <w:rPr>
+          <w:rFonts w:ascii="Arial" w:hAnsi="Arial" w:cs="Arial"/>
+          <w:sz w:val="20"/>
+          <w:szCs w:val="20"/>
+        </w:rPr>
+        <w:t>Explain the best and worst ways to attack each network at the end of the game in a discussion between players.</w:t>
+      </w:r>
+    </w:p>
+    <w:p>
+      <w:pPr>
+        <w:pStyle w:val="NormalWeb"/>
+        <w:numPr>
+          <w:ilvl w:val="0"/>
+          <w:numId w:val="7"/>
+        </w:numPr>
+        <w:spacing w:after="240"/>
+        <w:rPr>
+          <w:rFonts w:ascii="Arial" w:hAnsi="Arial" w:cs="Arial"/>
+          <w:sz w:val="20"/>
+          <w:szCs w:val="20"/>
+        </w:rPr>
+      </w:pPr>
+      <w:r>
+        <w:rPr>
+          <w:rFonts w:ascii="Arial" w:hAnsi="Arial" w:cs="Arial"/>
+          <w:sz w:val="20"/>
+          <w:szCs w:val="20"/>
+        </w:rPr>
+        <w:t>Use the advanced play weaknesses on facility cards (in their text)</w:t>
+      </w:r>
+    </w:p>
+    <w:p>
+      <w:pPr>
+        <w:pStyle w:val="NormalWeb"/>
+        <w:spacing w:after="240"/>
         <w:rPr>
           <w:rFonts w:ascii="Arial" w:hAnsi="Arial" w:cs="Arial"/>
           <w:b/>
@@ -2439,7 +2549,16 @@
           <w:sz w:val="20"/>
           <w:szCs w:val="20"/>
         </w:rPr>
-        <w:t>More advanced strategic play:</w:t>
+      </w:pPr>
+      <w:r>
+        <w:rPr>
+          <w:rFonts w:ascii="Arial" w:hAnsi="Arial" w:cs="Arial"/>
+          <w:b/>
+          <w:bCs/>
+          <w:sz w:val="20"/>
+          <w:szCs w:val="20"/>
+        </w:rPr>
+        <w:t>More advanced educational play:</w:t>
       </w:r>
     </w:p>
     <w:p>
@@ -2462,7 +2581,23 @@
           <w:sz w:val="20"/>
           <w:szCs w:val="20"/>
         </w:rPr>
-        <w:t>A player can’t use a facility’s points in pointing out vulnerabilities if the facility is attached to nothing in the rest of the network. That facility will still count in points at the end of the game though and can still be attacked.</w:t>
+        <w:t>Explain WHY or HOW you would protect or lose a facility beyond what the cards say. If there is a reason a card that ordinarily doesn’t counter a facility might in a specific situation, argue your case. Note: it helps to have a neutral referee if you’re going to do th</w:t>
+      </w:r>
+      <w:r>
+        <w:rPr>
+          <w:rFonts w:ascii="Arial" w:hAnsi="Arial" w:cs="Arial"/>
+          <w:sz w:val="20"/>
+          <w:szCs w:val="20"/>
+        </w:rPr>
+        <w:t>is</w:t>
+      </w:r>
+      <w:r>
+        <w:rPr>
+          <w:rFonts w:ascii="Arial" w:hAnsi="Arial" w:cs="Arial"/>
+          <w:sz w:val="20"/>
+          <w:szCs w:val="20"/>
+        </w:rPr>
+        <w:t>.</w:t>
       </w:r>
     </w:p>
     <w:p>
@@ -2485,133 +2620,7 @@
           <w:sz w:val="20"/>
           <w:szCs w:val="20"/>
         </w:rPr>
-        <w:t>Explain the best and worst ways to attack each network at the end of the game in a discussion between players.</w:t>
-      </w:r>
-    </w:p>
-    <w:p>
-      <w:pPr>
-        <w:pStyle w:val="NormalWeb"/>
-        <w:numPr>
-          <w:ilvl w:val="0"/>
-          <w:numId w:val="7"/>
-        </w:numPr>
-        <w:spacing w:after="240"/>
-        <w:rPr>
-          <w:rFonts w:ascii="Arial" w:hAnsi="Arial" w:cs="Arial"/>
-          <w:sz w:val="20"/>
-          <w:szCs w:val="20"/>
-        </w:rPr>
-      </w:pPr>
-      <w:r>
-        <w:rPr>
-          <w:rFonts w:ascii="Arial" w:hAnsi="Arial" w:cs="Arial"/>
-          <w:sz w:val="20"/>
-          <w:szCs w:val="20"/>
-        </w:rPr>
-        <w:t>Use the advanced play weaknesses on facility cards (in their text)</w:t>
-      </w:r>
-    </w:p>
-    <w:p>
-      <w:pPr>
-        <w:pStyle w:val="NormalWeb"/>
-        <w:spacing w:after="240"/>
-        <w:rPr>
-          <w:rFonts w:ascii="Arial" w:hAnsi="Arial" w:cs="Arial"/>
-          <w:b/>
-          <w:bCs/>
-          <w:sz w:val="20"/>
-          <w:szCs w:val="20"/>
-        </w:rPr>
-      </w:pPr>
-      <w:r>
-        <w:rPr>
-          <w:rFonts w:ascii="Arial" w:hAnsi="Arial" w:cs="Arial"/>
-          <w:b/>
-          <w:bCs/>
-          <w:sz w:val="20"/>
-          <w:szCs w:val="20"/>
-        </w:rPr>
-        <w:t>More advanced educational play:</w:t>
-      </w:r>
-    </w:p>
-    <w:p>
-      <w:pPr>
-        <w:pStyle w:val="NormalWeb"/>
-        <w:numPr>
-          <w:ilvl w:val="0"/>
-          <w:numId w:val="7"/>
-        </w:numPr>
-        <w:spacing w:after="240"/>
-        <w:rPr>
-          <w:rFonts w:ascii="Arial" w:hAnsi="Arial" w:cs="Arial"/>
-          <w:sz w:val="20"/>
-          <w:szCs w:val="20"/>
-        </w:rPr>
-      </w:pPr>
-      <w:r>
-        <w:rPr>
-          <w:rFonts w:ascii="Arial" w:hAnsi="Arial" w:cs="Arial"/>
-          <w:sz w:val="20"/>
-          <w:szCs w:val="20"/>
-        </w:rPr>
-        <w:t>Explain WHY or HOW you would protect or lose a facility beyond what the cards say. If there is a reason a card that ordinarily doesn’t counter a facility might in a specific situation, argue your case. Note: it helps to have a neutral referee if you’re going to do th</w:t>
-      </w:r>
-      <w:r>
-        <w:rPr>
-          <w:rFonts w:ascii="Arial" w:hAnsi="Arial" w:cs="Arial"/>
-          <w:sz w:val="20"/>
-          <w:szCs w:val="20"/>
-        </w:rPr>
-        <w:t>is</w:t>
-      </w:r>
-      <w:r>
-        <w:rPr>
-          <w:rFonts w:ascii="Arial" w:hAnsi="Arial" w:cs="Arial"/>
-          <w:sz w:val="20"/>
-          <w:szCs w:val="20"/>
-        </w:rPr>
-        <w:t>.</w:t>
-      </w:r>
-    </w:p>
-    <w:p>
-      <w:pPr>
-        <w:pStyle w:val="NormalWeb"/>
-        <w:numPr>
-          <w:ilvl w:val="0"/>
-          <w:numId w:val="7"/>
-        </w:numPr>
-        <w:spacing w:after="240"/>
-        <w:rPr>
-          <w:rFonts w:ascii="Arial" w:hAnsi="Arial" w:cs="Arial"/>
-          <w:sz w:val="20"/>
-          <w:szCs w:val="20"/>
-        </w:rPr>
-      </w:pPr>
-      <w:r>
-        <w:rPr>
-          <w:rFonts w:ascii="Arial" w:hAnsi="Arial" w:cs="Arial"/>
-          <w:sz w:val="20"/>
-          <w:szCs w:val="20"/>
-        </w:rPr>
-        <w:t xml:space="preserve">Explain different reasons </w:t>
-      </w:r>
-      <w:proofErr w:type="gramStart"/>
-      <w:r>
-        <w:rPr>
-          <w:rFonts w:ascii="Arial" w:hAnsi="Arial" w:cs="Arial"/>
-          <w:sz w:val="20"/>
-          <w:szCs w:val="20"/>
-        </w:rPr>
-        <w:t>a facility would be</w:t>
-      </w:r>
-      <w:proofErr w:type="gramEnd"/>
-      <w:r>
-        <w:rPr>
-          <w:rFonts w:ascii="Arial" w:hAnsi="Arial" w:cs="Arial"/>
-          <w:sz w:val="20"/>
-          <w:szCs w:val="20"/>
-        </w:rPr>
-        <w:t xml:space="preserve"> put offline outside of what the cards say.</w:t>
+        <w:t>Explain different reasons a facility would be put offline outside of what the cards say.</w:t>
       </w:r>
     </w:p>
     <w:p>
@@ -5054,6 +5063,7 @@
   <w:style w:type="character" w:default="1" w:styleId="DefaultParagraphFont">
     <w:name w:val="Default Paragraph Font"/>
     <w:uiPriority w:val="1"/>
+    <w:semiHidden/>
     <w:unhideWhenUsed/>
   </w:style>
   <w:style w:type="table" w:default="1" w:styleId="TableNormal">

</xml_diff>

<commit_message>
Added github site to physical card instructions.
</commit_message>
<xml_diff>
--- a/PhysicalCardGame/accessDeniedLongInstructions.docx
+++ b/PhysicalCardGame/accessDeniedLongInstructions.docx
@@ -69,6 +69,32 @@
     </w:p>
     <w:p>
       <w:pPr>
+        <w:jc w:val="center"/>
+        <w:rPr>
+          <w:b/>
+          <w:bCs/>
+        </w:rPr>
+      </w:pPr>
+      <w:hyperlink r:id="rId6" w:history="1">
+        <w:r>
+          <w:rPr>
+            <w:rStyle w:val="Hyperlink"/>
+            <w:b/>
+            <w:bCs/>
+          </w:rPr>
+          <w:t>https://github.com/profjdbayliss/accessDenied</w:t>
+        </w:r>
+      </w:hyperlink>
+      <w:r>
+        <w:rPr>
+          <w:b/>
+          <w:bCs/>
+        </w:rPr>
+        <w:t xml:space="preserve"> </w:t>
+      </w:r>
+    </w:p>
+    <w:p>
+      <w:pPr>
         <w:pStyle w:val="NormalWeb"/>
         <w:spacing w:after="240"/>
         <w:rPr>
@@ -538,7 +564,25 @@
           <w:sz w:val="22"/>
           <w:szCs w:val="22"/>
         </w:rPr>
-        <w:t>2000 Maroochy Water Services, Australia (water treatment)</w:t>
+        <w:t xml:space="preserve">2000 </w:t>
+      </w:r>
+      <w:proofErr w:type="spellStart"/>
+      <w:r>
+        <w:rPr>
+          <w:rFonts w:ascii="Arial" w:hAnsi="Arial" w:cs="Arial"/>
+          <w:sz w:val="22"/>
+          <w:szCs w:val="22"/>
+        </w:rPr>
+        <w:t>Maroochy</w:t>
+      </w:r>
+      <w:proofErr w:type="spellEnd"/>
+      <w:r>
+        <w:rPr>
+          <w:rFonts w:ascii="Arial" w:hAnsi="Arial" w:cs="Arial"/>
+          <w:sz w:val="22"/>
+          <w:szCs w:val="22"/>
+        </w:rPr>
+        <w:t xml:space="preserve"> Water Services, Australia (water treatment)</w:t>
       </w:r>
     </w:p>
     <w:p>
@@ -653,7 +697,6 @@
           <w:sz w:val="28"/>
           <w:szCs w:val="28"/>
         </w:rPr>
-        <w:lastRenderedPageBreak/>
         <w:t>Game Description</w:t>
       </w:r>
     </w:p>
@@ -1139,7 +1182,7 @@
                     <pic:cNvPicPr/>
                   </pic:nvPicPr>
                   <pic:blipFill>
-                    <a:blip r:embed="rId6" cstate="print">
+                    <a:blip r:embed="rId7" cstate="print">
                       <a:extLst>
                         <a:ext uri="{28A0092B-C50C-407E-A947-70E740481C1C}">
                           <a14:useLocalDpi xmlns:a14="http://schemas.microsoft.com/office/drawing/2010/main" val="0"/>
@@ -1358,7 +1401,6 @@
           <w:sz w:val="22"/>
           <w:szCs w:val="22"/>
         </w:rPr>
-        <w:lastRenderedPageBreak/>
         <w:t>Vulnerability phase:</w:t>
       </w:r>
     </w:p>
@@ -1404,7 +1446,7 @@
                     <pic:cNvPicPr/>
                   </pic:nvPicPr>
                   <pic:blipFill>
-                    <a:blip r:embed="rId7" cstate="print">
+                    <a:blip r:embed="rId8" cstate="print">
                       <a:extLst>
                         <a:ext uri="{28A0092B-C50C-407E-A947-70E740481C1C}">
                           <a14:useLocalDpi xmlns:a14="http://schemas.microsoft.com/office/drawing/2010/main" val="0"/>
@@ -1675,7 +1717,7 @@
                     <pic:cNvPicPr/>
                   </pic:nvPicPr>
                   <pic:blipFill>
-                    <a:blip r:embed="rId8" cstate="print">
+                    <a:blip r:embed="rId9" cstate="print">
                       <a:extLst>
                         <a:ext uri="{28A0092B-C50C-407E-A947-70E740481C1C}">
                           <a14:useLocalDpi xmlns:a14="http://schemas.microsoft.com/office/drawing/2010/main" val="0"/>
@@ -1857,7 +1899,16 @@
           <w:sz w:val="22"/>
           <w:szCs w:val="22"/>
         </w:rPr>
-        <w:t xml:space="preserve"> under the mitigated card will be laterally moved OR if there is no existing vulnerability then the next vulnerability card played will be laterally moved.</w:t>
+        <w:t xml:space="preserve"> under the mitigated card </w:t>
+      </w:r>
+      <w:r>
+        <w:rPr>
+          <w:rFonts w:ascii="Arial" w:hAnsi="Arial" w:cs="Arial"/>
+          <w:sz w:val="22"/>
+          <w:szCs w:val="22"/>
+        </w:rPr>
+        <w:lastRenderedPageBreak/>
+        <w:t>will be laterally moved OR if there is no existing vulnerability then the next vulnerability card played will be laterally moved.</w:t>
       </w:r>
       <w:r>
         <w:rPr>
@@ -1886,7 +1937,6 @@
           <w:sz w:val="22"/>
           <w:szCs w:val="22"/>
         </w:rPr>
-        <w:lastRenderedPageBreak/>
         <w:t>Facility phase</w:t>
       </w:r>
       <w:r>
@@ -2141,7 +2191,7 @@
                     <pic:cNvPicPr/>
                   </pic:nvPicPr>
                   <pic:blipFill>
-                    <a:blip r:embed="rId9" cstate="print">
+                    <a:blip r:embed="rId10" cstate="print">
                       <a:extLst>
                         <a:ext uri="{28A0092B-C50C-407E-A947-70E740481C1C}">
                           <a14:useLocalDpi xmlns:a14="http://schemas.microsoft.com/office/drawing/2010/main" val="0"/>
@@ -5392,6 +5442,29 @@
       <w14:ligatures w14:val="none"/>
     </w:rPr>
   </w:style>
+  <w:style w:type="character" w:styleId="Hyperlink">
+    <w:name w:val="Hyperlink"/>
+    <w:basedOn w:val="DefaultParagraphFont"/>
+    <w:uiPriority w:val="99"/>
+    <w:unhideWhenUsed/>
+    <w:rsid w:val="00BC0822"/>
+    <w:rPr>
+      <w:color w:val="467886" w:themeColor="hyperlink"/>
+      <w:u w:val="single"/>
+    </w:rPr>
+  </w:style>
+  <w:style w:type="character" w:styleId="UnresolvedMention">
+    <w:name w:val="Unresolved Mention"/>
+    <w:basedOn w:val="DefaultParagraphFont"/>
+    <w:uiPriority w:val="99"/>
+    <w:semiHidden/>
+    <w:unhideWhenUsed/>
+    <w:rsid w:val="00BC0822"/>
+    <w:rPr>
+      <w:color w:val="605E5C"/>
+      <w:shd w:val="clear" w:color="auto" w:fill="E1DFDD"/>
+    </w:rPr>
+  </w:style>
 </w:styles>
 </file>
 

</xml_diff>